<commit_message>
Taking input from user using Scanner
</commit_message>
<xml_diff>
--- a/Theory.docx
+++ b/Theory.docx
@@ -32,7 +32,77 @@
     </w:p>
     <w:p>
       <w:r>
+        <w:t xml:space="preserve">User defined </w:t>
+      </w:r>
+      <w:r>
         <w:t>Blueprint to create object</w:t>
+      </w:r>
+      <w:r>
+        <w:t>. It holds attributes and methods/functions.</w:t>
+      </w:r>
+    </w:p>
+    <w:p>
+      <w:pPr>
+        <w:pStyle w:val="NoSpacing"/>
+      </w:pPr>
+      <w:r>
+        <w:t xml:space="preserve">Function? </w:t>
+      </w:r>
+      <w:r>
+        <w:sym w:font="Wingdings" w:char="F0E0"/>
+      </w:r>
+      <w:r>
+        <w:t xml:space="preserve"> Block of codes to perform specific task.</w:t>
+      </w:r>
+    </w:p>
+    <w:p>
+      <w:pPr>
+        <w:pStyle w:val="NoSpacing"/>
+      </w:pPr>
+      <w:r>
+        <w:t>Variable</w:t>
+      </w:r>
+      <w:r>
+        <w:sym w:font="Wingdings" w:char="F0E0"/>
+      </w:r>
+      <w:r>
+        <w:t>name/title of allocated space/reserved memory.</w:t>
+      </w:r>
+    </w:p>
+    <w:p>
+      <w:pPr>
+        <w:pStyle w:val="NoSpacing"/>
+      </w:pPr>
+      <w:r>
+        <w:t>Keywords</w:t>
+      </w:r>
+      <w:r>
+        <w:sym w:font="Wingdings" w:char="F0E0"/>
+      </w:r>
+      <w:r>
+        <w:t>reserved words. Cow, dog etc. are English reserved words, like wise</w:t>
+      </w:r>
+    </w:p>
+    <w:p>
+      <w:pPr>
+        <w:pStyle w:val="NoSpacing"/>
+      </w:pPr>
+      <w:r>
+        <w:t>Identifiers</w:t>
+      </w:r>
+      <w:r>
+        <w:sym w:font="Wingdings" w:char="F0E0"/>
+      </w:r>
+      <w:r>
+        <w:t>name of any components. Only 2 special characters ($ and _ ) are valid to start with.</w:t>
+      </w:r>
+    </w:p>
+    <w:p>
+      <w:pPr>
+        <w:pStyle w:val="NoSpacing"/>
+      </w:pPr>
+      <w:r>
+        <w:t xml:space="preserve">                       After first latter, any character, or number is allowed</w:t>
       </w:r>
     </w:p>
     <w:p>
@@ -494,6 +564,15 @@
     <w:semiHidden/>
     <w:unhideWhenUsed/>
   </w:style>
+  <w:style w:type="paragraph" w:styleId="NoSpacing">
+    <w:name w:val="No Spacing"/>
+    <w:uiPriority w:val="1"/>
+    <w:qFormat/>
+    <w:rsid w:val="00E011BB"/>
+    <w:pPr>
+      <w:spacing w:after="0" w:line="240" w:lineRule="auto"/>
+    </w:pPr>
+  </w:style>
 </w:styles>
 </file>
 

</xml_diff>